<commit_message>
update ppt and reading
</commit_message>
<xml_diff>
--- a/homework_1/运气与体育运动的预测.docx
+++ b/homework_1/运气与体育运动的预测.docx
@@ -424,15 +424,7 @@
         <w:rPr>
           <w:color w:val="FF0000"/>
         </w:rPr>
-        <w:t>[26]提出了一个巧妙的基于马尔可夫过程的模型与多项逻辑相结合回归方法来预测a中的每个连续点篮球比赛。包括目前的大量功能游戏进程中的上下文。因此，他们使用了游戏时间，那个时刻的分差，以及反对团队的特点。另一个模型的情况相同连续点的顺序是由[18]提出的重点是验证领先差距的影响（是否有一个恢复力）和最后一支得分队伍</w:t>
-      </w:r>
-      <w:bookmarkStart w:id="0" w:name="_GoBack"/>
-      <w:bookmarkEnd w:id="0"/>
-      <w:r>
-        <w:rPr>
-          <w:color w:val="FF0000"/>
-        </w:rPr>
-        <w:t>的身份（防止）</w:t>
+        <w:t>[26]提出了一个巧妙的基于马尔可夫过程的模型与多项逻辑相结合回归方法来预测a中的每个连续点篮球比赛。包括目前的大量功能游戏进程中的上下文。因此，他们使用了游戏时间，那个时刻的分差，以及反对团队的特点。另一个模型的情况相同连续点的顺序是由[18]提出的重点是验证领先差距的影响（是否有一个恢复力）和最后一支得分队伍的身份（防止）</w:t>
       </w:r>
       <w:r>
         <w:t>。[12]和[16]发现极其简单的随机性模型很好地拟合了经验数据。常见的模式是该事件随机发生，根据齐次泊松按体育比率进</w:t>
@@ -2391,16 +2383,34 @@
     </w:p>
     <w:p/>
     <w:p>
-      <w:r>
-        <w:rPr>
-          <w:rFonts w:hint="eastAsia"/>
-        </w:rPr>
-        <w:t>所有的变量都标准化为均值为零，标准差为</w:t>
-      </w:r>
-      <w:r>
+      <w:pPr>
+        <w:rPr>
+          <w:color w:val="FF0000"/>
+        </w:rPr>
+      </w:pPr>
+      <w:r>
+        <w:rPr>
+          <w:rFonts w:hint="eastAsia"/>
+        </w:rPr>
+        <w:t>所有的变量都标准化为均值为零，</w:t>
+      </w:r>
+      <w:r>
+        <w:rPr>
+          <w:rFonts w:hint="eastAsia"/>
+          <w:color w:val="FF0000"/>
+        </w:rPr>
+        <w:t>标准差为</w:t>
+      </w:r>
+      <w:r>
+        <w:rPr>
+          <w:color w:val="FF0000"/>
+        </w:rPr>
         <w:t>1.广泛的搜索被认为是结合了特征，最终的模型</w:t>
       </w:r>
       <w:r>
+        <w:rPr>
+          <w:color w:val="FF0000"/>
+        </w:rPr>
         <w:lastRenderedPageBreak/>
         <w:t>是使用偏差信息准则（DIC）[22]选择的，它平衡了拟合优度和模型复杂性。 当比较几个模型时，DIC的最低值是最好的。</w:t>
       </w:r>
@@ -2522,7 +2532,12 @@
         <w:t>赛季</w:t>
       </w:r>
       <w:r>
-        <w:t>估计的系数。正如人们所预料的那样，5种最高工资（A5）和平均PER（AP）的平均工资对技能有正面影响。除了2015赛季，名册总体连贯性（RC）也有积极影响。另一方面，除了2014赛季，球队</w:t>
+        <w:t>估计的系数。正如人们所预料的那样，5种最高工资（A5）和平均PER（AP）的平均工资对技能有正面影</w:t>
+      </w:r>
+      <w:bookmarkStart w:id="0" w:name="_GoBack"/>
+      <w:bookmarkEnd w:id="0"/>
+      <w:r>
+        <w:t>响。除了2015赛季，名册总体连贯性（RC）也有积极影响。另一方面，除了2014赛季，球队</w:t>
       </w:r>
       <w:r>
         <w:rPr>

</xml_diff>